<commit_message>
improvements on blok 1a HS
</commit_message>
<xml_diff>
--- a/10 Blok 1/20 Opdrachten Blok1a/InlevertemplateBlok1a.docx
+++ b/10 Blok 1/20 Opdrachten Blok1a/InlevertemplateBlok1a.docx
@@ -64,68 +64,71 @@
       <w:r>
         <w:t>ntwoord</w:t>
       </w:r>
+    </w:p>
+    <w:p>
+      <w:pPr>
+        <w:rPr>
+          <w:b/>
+        </w:rPr>
+      </w:pPr>
+      <w:r>
+        <w:rPr>
+          <w:b/>
+        </w:rPr>
+        <w:t>Voer hieronder je code toe:</w:t>
+      </w:r>
+    </w:p>
+    <w:p>
+      <w:pPr>
+        <w:rPr>
+          <w:rFonts w:ascii="Courier New" w:hAnsi="Courier New" w:cs="Courier New"/>
+        </w:rPr>
+      </w:pPr>
+      <w:r>
+        <w:rPr>
+          <w:rFonts w:ascii="Courier New" w:hAnsi="Courier New" w:cs="Courier New"/>
+        </w:rPr>
+        <w:t xml:space="preserve">CODE in </w:t>
+      </w:r>
+      <w:proofErr w:type="spellStart"/>
+      <w:r>
+        <w:rPr>
+          <w:rFonts w:ascii="Courier New" w:hAnsi="Courier New" w:cs="Courier New"/>
+        </w:rPr>
+        <w:t>courier</w:t>
+      </w:r>
+      <w:proofErr w:type="spellEnd"/>
+      <w:r>
+        <w:rPr>
+          <w:rFonts w:ascii="Courier New" w:hAnsi="Courier New" w:cs="Courier New"/>
+        </w:rPr>
+        <w:t xml:space="preserve"> font</w:t>
+      </w:r>
+    </w:p>
+    <w:p>
+      <w:pPr>
+        <w:rPr>
+          <w:rFonts w:ascii="Courier New" w:hAnsi="Courier New" w:cs="Courier New"/>
+        </w:rPr>
+      </w:pPr>
+      <w:r>
+        <w:rPr>
+          <w:rFonts w:ascii="Courier New" w:hAnsi="Courier New" w:cs="Courier New"/>
+        </w:rPr>
+        <w:br w:type="page"/>
+      </w:r>
+    </w:p>
+    <w:p>
+      <w:pPr>
+        <w:pStyle w:val="Heading1"/>
+      </w:pPr>
+      <w:r>
+        <w:lastRenderedPageBreak/>
+        <w:t xml:space="preserve">Opgave </w:t>
+      </w:r>
       <w:bookmarkStart w:id="0" w:name="_GoBack"/>
       <w:bookmarkEnd w:id="0"/>
-    </w:p>
-    <w:p>
-      <w:pPr>
-        <w:rPr>
-          <w:b/>
-        </w:rPr>
-      </w:pPr>
-      <w:r>
-        <w:rPr>
-          <w:b/>
-        </w:rPr>
-        <w:t>Voer hieronder je code toe:</w:t>
-      </w:r>
-    </w:p>
-    <w:p>
-      <w:pPr>
-        <w:rPr>
-          <w:rFonts w:ascii="Courier New" w:hAnsi="Courier New" w:cs="Courier New"/>
-        </w:rPr>
-      </w:pPr>
-      <w:r>
-        <w:rPr>
-          <w:rFonts w:ascii="Courier New" w:hAnsi="Courier New" w:cs="Courier New"/>
-        </w:rPr>
-        <w:t xml:space="preserve">CODE in </w:t>
-      </w:r>
-      <w:proofErr w:type="spellStart"/>
-      <w:r>
-        <w:rPr>
-          <w:rFonts w:ascii="Courier New" w:hAnsi="Courier New" w:cs="Courier New"/>
-        </w:rPr>
-        <w:t>courier</w:t>
-      </w:r>
-      <w:proofErr w:type="spellEnd"/>
-      <w:r>
-        <w:rPr>
-          <w:rFonts w:ascii="Courier New" w:hAnsi="Courier New" w:cs="Courier New"/>
-        </w:rPr>
-        <w:t xml:space="preserve"> font</w:t>
-      </w:r>
-    </w:p>
-    <w:p>
-      <w:pPr>
-        <w:rPr>
-          <w:rFonts w:ascii="Courier New" w:hAnsi="Courier New" w:cs="Courier New"/>
-        </w:rPr>
-      </w:pPr>
-      <w:r>
-        <w:rPr>
-          <w:rFonts w:ascii="Courier New" w:hAnsi="Courier New" w:cs="Courier New"/>
-        </w:rPr>
-        <w:br w:type="page"/>
-      </w:r>
-    </w:p>
-    <w:p>
-      <w:pPr>
-        <w:pStyle w:val="Heading1"/>
-      </w:pPr>
-      <w:r>
-        <w:lastRenderedPageBreak/>
+      <w:r>
         <w:t>B1a.B Distributies</w:t>
       </w:r>
     </w:p>

</xml_diff>